<commit_message>
Consent form doesn't require signatures, etc
</commit_message>
<xml_diff>
--- a/infosheet_and_consent_form.docx
+++ b/infosheet_and_consent_form.docx
@@ -597,7 +597,6 @@
           <w:szCs w:val="24"/>
         </w:rPr>
       </w:pPr>
-      <w:bookmarkStart w:id="0" w:name="_GoBack"/>
       <w:r>
         <w:rPr>
           <w:b/>
@@ -616,7 +615,6 @@
         </w:rPr>
         <w:t xml:space="preserve">note </w:t>
       </w:r>
-      <w:bookmarkEnd w:id="0"/>
       <w:r>
         <w:rPr>
           <w:sz w:val="24"/>
@@ -755,21 +753,7 @@
           <w:sz w:val="24"/>
           <w:szCs w:val="24"/>
         </w:rPr>
-        <w:t xml:space="preserve">, </w:t>
-      </w:r>
-      <w:r>
-        <w:rPr>
-          <w:sz w:val="24"/>
-          <w:szCs w:val="24"/>
-        </w:rPr>
-        <w:t>I advise you to stop and let me know</w:t>
-      </w:r>
-      <w:r>
-        <w:rPr>
-          <w:sz w:val="24"/>
-          <w:szCs w:val="24"/>
-        </w:rPr>
-        <w:t>.</w:t>
+        <w:t>, I advise you to stop and let me know.</w:t>
       </w:r>
     </w:p>
     <w:p>
@@ -1380,7 +1364,6 @@
         <w:t>Participant Consent Form</w:t>
       </w:r>
     </w:p>
-    <w:p/>
     <w:p>
       <w:pPr>
         <w:rPr>
@@ -1475,131 +1458,46 @@
         </w:rPr>
         <w:t>3. I agree to take part in the above study.</w:t>
       </w:r>
-    </w:p>
-    <w:p>
-      <w:pPr>
-        <w:rPr>
-          <w:sz w:val="24"/>
-          <w:szCs w:val="24"/>
-        </w:rPr>
-      </w:pPr>
-    </w:p>
-    <w:p>
-      <w:pPr>
-        <w:rPr>
-          <w:sz w:val="24"/>
-          <w:szCs w:val="24"/>
-        </w:rPr>
-      </w:pPr>
-      <w:r>
-        <w:rPr>
-          <w:sz w:val="24"/>
-          <w:szCs w:val="24"/>
-        </w:rPr>
-        <w:t>Name of the participant: …………………………………………………………………</w:t>
-      </w:r>
-    </w:p>
-    <w:p>
-      <w:pPr>
-        <w:rPr>
-          <w:sz w:val="24"/>
-          <w:szCs w:val="24"/>
-        </w:rPr>
-      </w:pPr>
-    </w:p>
-    <w:p>
-      <w:pPr>
-        <w:rPr>
-          <w:sz w:val="24"/>
-          <w:szCs w:val="24"/>
-        </w:rPr>
-      </w:pPr>
-      <w:r>
-        <w:rPr>
-          <w:sz w:val="24"/>
-          <w:szCs w:val="24"/>
-        </w:rPr>
-        <w:t>Signature …………………………………………………………………</w:t>
-      </w:r>
-      <w:r>
-        <w:rPr>
-          <w:sz w:val="24"/>
-          <w:szCs w:val="24"/>
-        </w:rPr>
-        <w:t>…………………</w:t>
-      </w:r>
-      <w:proofErr w:type="gramStart"/>
-      <w:r>
-        <w:rPr>
-          <w:sz w:val="24"/>
-          <w:szCs w:val="24"/>
-        </w:rPr>
-        <w:t>…..</w:t>
-      </w:r>
-      <w:proofErr w:type="gramEnd"/>
-    </w:p>
-    <w:p>
-      <w:pPr>
-        <w:rPr>
-          <w:sz w:val="24"/>
-          <w:szCs w:val="24"/>
-        </w:rPr>
-      </w:pPr>
-    </w:p>
-    <w:p>
-      <w:pPr>
-        <w:rPr>
-          <w:sz w:val="24"/>
-          <w:szCs w:val="24"/>
-        </w:rPr>
-      </w:pPr>
-      <w:r>
-        <w:rPr>
-          <w:sz w:val="24"/>
-          <w:szCs w:val="24"/>
-        </w:rPr>
-        <w:t>Date …………………………………………………………………………</w:t>
-      </w:r>
-      <w:r>
-        <w:rPr>
-          <w:sz w:val="24"/>
-          <w:szCs w:val="24"/>
-        </w:rPr>
-        <w:t>…………………</w:t>
-      </w:r>
-      <w:proofErr w:type="gramStart"/>
-      <w:r>
-        <w:rPr>
-          <w:sz w:val="24"/>
-          <w:szCs w:val="24"/>
-        </w:rPr>
-        <w:t>…..</w:t>
-      </w:r>
-      <w:proofErr w:type="gramEnd"/>
-    </w:p>
-    <w:p>
-      <w:pPr>
-        <w:rPr>
-          <w:sz w:val="24"/>
-          <w:szCs w:val="24"/>
-        </w:rPr>
-      </w:pPr>
-    </w:p>
-    <w:p>
-      <w:pPr>
-        <w:rPr>
-          <w:i/>
-          <w:iCs/>
-          <w:sz w:val="24"/>
-          <w:szCs w:val="24"/>
-        </w:rPr>
-      </w:pPr>
-      <w:r>
-        <w:rPr>
-          <w:i/>
-          <w:iCs/>
-        </w:rPr>
-        <w:t>Name of Participant, Date, Participant Signature Name of Person taking consent (usually the researcher), Date, Signature. Finally, include the contact details of Falmouth’s Research and Development team.</w:t>
+      <w:bookmarkStart w:id="0" w:name="_GoBack"/>
+      <w:bookmarkEnd w:id="0"/>
+    </w:p>
+    <w:p>
+      <w:pPr>
+        <w:rPr>
+          <w:b/>
+          <w:bCs/>
+          <w:sz w:val="24"/>
+          <w:szCs w:val="24"/>
+        </w:rPr>
+      </w:pPr>
+    </w:p>
+    <w:p>
+      <w:pPr>
+        <w:rPr>
+          <w:b/>
+          <w:bCs/>
+          <w:sz w:val="24"/>
+          <w:szCs w:val="24"/>
+        </w:rPr>
+      </w:pPr>
+    </w:p>
+    <w:p>
+      <w:pPr>
+        <w:rPr>
+          <w:b/>
+          <w:bCs/>
+          <w:sz w:val="24"/>
+          <w:szCs w:val="24"/>
+        </w:rPr>
+      </w:pPr>
+      <w:r>
+        <w:rPr>
+          <w:b/>
+          <w:bCs/>
+          <w:sz w:val="24"/>
+          <w:szCs w:val="24"/>
+        </w:rPr>
+        <w:t>[I agree with all three of the above statements and am ready to begin the game.]</w:t>
       </w:r>
     </w:p>
     <w:sectPr>

</xml_diff>